<commit_message>
Week 3 PDFs, screenshots, workflows
</commit_message>
<xml_diff>
--- a/Week 2/Practicals/Practical Application 1/Practical 1.docx
+++ b/Week 2/Practicals/Practical Application 1/Practical 1.docx
@@ -417,6 +417,7 @@
       <w:r>
         <w:rPr>
           <w:rStyle w:val="HTMLCode"/>
+          <w:rFonts w:ascii="Times New Roman" w:hAnsi="Times New Roman" w:cs="Times New Roman"/>
           <w:sz w:val="24"/>
           <w:szCs w:val="24"/>
         </w:rPr>
@@ -428,6 +429,7 @@
       <w:r>
         <w:rPr>
           <w:rStyle w:val="HTMLCode"/>
+          <w:rFonts w:ascii="Times New Roman" w:hAnsi="Times New Roman" w:cs="Times New Roman"/>
           <w:sz w:val="24"/>
           <w:szCs w:val="24"/>
         </w:rPr>
@@ -439,6 +441,7 @@
       <w:r>
         <w:rPr>
           <w:rStyle w:val="HTMLCode"/>
+          <w:rFonts w:ascii="Times New Roman" w:hAnsi="Times New Roman" w:cs="Times New Roman"/>
           <w:sz w:val="24"/>
           <w:szCs w:val="24"/>
         </w:rPr>
@@ -1319,6 +1322,7 @@
       <w:r>
         <w:rPr>
           <w:rStyle w:val="HTMLCode"/>
+          <w:rFonts w:ascii="Times New Roman" w:hAnsi="Times New Roman" w:cs="Times New Roman"/>
           <w:sz w:val="24"/>
           <w:szCs w:val="24"/>
         </w:rPr>
@@ -1436,6 +1440,8 @@
         </w:rPr>
         <w:t xml:space="preserve"> \</w:t>
       </w:r>
+      <w:bookmarkStart w:id="0" w:name="_GoBack"/>
+      <w:bookmarkEnd w:id="0"/>
     </w:p>
     <w:p>
       <w:pPr>
@@ -1529,6 +1535,7 @@
       <w:r>
         <w:rPr>
           <w:rStyle w:val="HTMLCode"/>
+          <w:rFonts w:ascii="Times New Roman" w:hAnsi="Times New Roman" w:cs="Times New Roman"/>
           <w:sz w:val="24"/>
           <w:szCs w:val="24"/>
         </w:rPr>
@@ -1540,6 +1547,7 @@
       <w:r>
         <w:rPr>
           <w:rStyle w:val="HTMLCode"/>
+          <w:rFonts w:ascii="Times New Roman" w:hAnsi="Times New Roman" w:cs="Times New Roman"/>
           <w:sz w:val="24"/>
           <w:szCs w:val="24"/>
         </w:rPr>
@@ -2624,6 +2632,7 @@
       <w:r>
         <w:rPr>
           <w:rStyle w:val="HTMLCode"/>
+          <w:rFonts w:ascii="Times New Roman" w:hAnsi="Times New Roman" w:cs="Times New Roman"/>
           <w:sz w:val="24"/>
           <w:szCs w:val="24"/>
         </w:rPr>
@@ -2640,6 +2649,7 @@
         <w:spacing w:before="0" w:beforeAutospacing="0" w:line="360" w:lineRule="auto"/>
         <w:rPr>
           <w:rStyle w:val="HTMLCode"/>
+          <w:rFonts w:ascii="Times New Roman" w:hAnsi="Times New Roman" w:cs="Times New Roman"/>
           <w:sz w:val="24"/>
           <w:szCs w:val="24"/>
         </w:rPr>
@@ -2657,6 +2667,7 @@
       <w:r>
         <w:rPr>
           <w:rStyle w:val="HTMLCode"/>
+          <w:rFonts w:ascii="Times New Roman" w:hAnsi="Times New Roman" w:cs="Times New Roman"/>
           <w:sz w:val="24"/>
           <w:szCs w:val="24"/>
         </w:rPr>
@@ -2841,6 +2852,7 @@
       <w:r>
         <w:rPr>
           <w:rStyle w:val="HTMLCode"/>
+          <w:rFonts w:ascii="Times New Roman" w:hAnsi="Times New Roman" w:cs="Times New Roman"/>
           <w:sz w:val="24"/>
           <w:szCs w:val="24"/>
         </w:rPr>
@@ -2850,6 +2862,7 @@
       <w:r>
         <w:rPr>
           <w:rStyle w:val="HTMLCode"/>
+          <w:rFonts w:ascii="Times New Roman" w:hAnsi="Times New Roman" w:cs="Times New Roman"/>
           <w:sz w:val="24"/>
           <w:szCs w:val="24"/>
         </w:rPr>
@@ -2859,6 +2872,7 @@
       <w:r>
         <w:rPr>
           <w:rStyle w:val="HTMLCode"/>
+          <w:rFonts w:ascii="Times New Roman" w:hAnsi="Times New Roman" w:cs="Times New Roman"/>
           <w:sz w:val="24"/>
           <w:szCs w:val="24"/>
         </w:rPr>
@@ -2887,68 +2901,76 @@
         <w:spacing w:before="0" w:beforeAutospacing="0" w:line="360" w:lineRule="auto"/>
       </w:pPr>
       <w:r>
+        <w:t xml:space="preserve">We have detected a critical </w:t>
+      </w:r>
+      <w:proofErr w:type="spellStart"/>
+      <w:r>
+        <w:t>ransomware</w:t>
+      </w:r>
+      <w:proofErr w:type="spellEnd"/>
+      <w:r>
+        <w:t xml:space="preserve"> incident on Server-X. Indicators of Compromise include the file </w:t>
+      </w:r>
+      <w:r>
+        <w:rPr>
+          <w:rStyle w:val="HTMLCode"/>
+          <w:rFonts w:ascii="Times New Roman" w:hAnsi="Times New Roman" w:cs="Times New Roman"/>
+          <w:sz w:val="24"/>
+          <w:szCs w:val="24"/>
+        </w:rPr>
+        <w:t>crypto_locker.exe</w:t>
+      </w:r>
+      <w:r>
+        <w:t xml:space="preserve"> and suspicious communication from IP </w:t>
+      </w:r>
+      <w:r>
+        <w:rPr>
+          <w:rStyle w:val="HTMLCode"/>
+          <w:rFonts w:ascii="Times New Roman" w:hAnsi="Times New Roman" w:cs="Times New Roman"/>
+          <w:sz w:val="24"/>
+          <w:szCs w:val="24"/>
+        </w:rPr>
+        <w:t>192.168.1.50</w:t>
+      </w:r>
+      <w:r>
+        <w:t xml:space="preserve">. </w:t>
+      </w:r>
+      <w:r>
         <w:lastRenderedPageBreak/>
-        <w:t xml:space="preserve">We have detected a critical </w:t>
+        <w:t xml:space="preserve">Immediate containment is recommended to prevent lateral movement. All relevant logs and artifacts have been attached in </w:t>
       </w:r>
       <w:proofErr w:type="spellStart"/>
       <w:r>
-        <w:t>ransomware</w:t>
+        <w:t>TheHive</w:t>
       </w:r>
       <w:proofErr w:type="spellEnd"/>
       <w:r>
-        <w:t xml:space="preserve"> incident on Server-X. Indicators of Compromise include the file </w:t>
-      </w:r>
-      <w:r>
-        <w:rPr>
-          <w:rStyle w:val="HTMLCode"/>
-          <w:sz w:val="24"/>
-          <w:szCs w:val="24"/>
-        </w:rPr>
-        <w:t>crypto_locker.exe</w:t>
-      </w:r>
-      <w:r>
-        <w:t xml:space="preserve"> and suspicious communication from IP </w:t>
-      </w:r>
-      <w:r>
-        <w:rPr>
-          <w:rStyle w:val="HTMLCode"/>
-          <w:sz w:val="24"/>
-          <w:szCs w:val="24"/>
-        </w:rPr>
-        <w:t>192.168.1.50</w:t>
-      </w:r>
-      <w:r>
-        <w:t xml:space="preserve">. Immediate containment is recommended to prevent lateral movement. All relevant logs and artifacts have been attached in </w:t>
+        <w:t xml:space="preserve"> case </w:t>
+      </w:r>
+      <w:r>
+        <w:rPr>
+          <w:rStyle w:val="HTMLCode"/>
+          <w:rFonts w:ascii="Times New Roman" w:hAnsi="Times New Roman" w:cs="Times New Roman"/>
+          <w:sz w:val="24"/>
+          <w:szCs w:val="24"/>
+        </w:rPr>
+        <w:t xml:space="preserve">[Critical] </w:t>
       </w:r>
       <w:proofErr w:type="spellStart"/>
       <w:r>
-        <w:t>TheHive</w:t>
+        <w:rPr>
+          <w:rStyle w:val="HTMLCode"/>
+          <w:rFonts w:ascii="Times New Roman" w:hAnsi="Times New Roman" w:cs="Times New Roman"/>
+          <w:sz w:val="24"/>
+          <w:szCs w:val="24"/>
+        </w:rPr>
+        <w:t>Ransomware</w:t>
       </w:r>
       <w:proofErr w:type="spellEnd"/>
       <w:r>
-        <w:t xml:space="preserve"> case </w:t>
-      </w:r>
-      <w:r>
-        <w:rPr>
-          <w:rStyle w:val="HTMLCode"/>
-          <w:sz w:val="24"/>
-          <w:szCs w:val="24"/>
-        </w:rPr>
-        <w:t xml:space="preserve">[Critical] </w:t>
-      </w:r>
-      <w:proofErr w:type="spellStart"/>
-      <w:r>
-        <w:rPr>
-          <w:rStyle w:val="HTMLCode"/>
-          <w:sz w:val="24"/>
-          <w:szCs w:val="24"/>
-        </w:rPr>
-        <w:t>Ransomware</w:t>
-      </w:r>
-      <w:proofErr w:type="spellEnd"/>
-      <w:r>
-        <w:rPr>
-          <w:rStyle w:val="HTMLCode"/>
+        <w:rPr>
+          <w:rStyle w:val="HTMLCode"/>
+          <w:rFonts w:ascii="Times New Roman" w:hAnsi="Times New Roman" w:cs="Times New Roman"/>
           <w:sz w:val="24"/>
           <w:szCs w:val="24"/>
         </w:rPr>
@@ -3113,11 +3135,26 @@
         </w:r>
       </w:hyperlink>
     </w:p>
-    <w:p/>
-    <w:p/>
-    <w:p>
-      <w:bookmarkStart w:id="0" w:name="_GoBack"/>
-      <w:bookmarkEnd w:id="0"/>
+    <w:p>
+      <w:pPr>
+        <w:rPr>
+          <w:rFonts w:ascii="Times New Roman" w:hAnsi="Times New Roman" w:cs="Times New Roman"/>
+        </w:rPr>
+      </w:pPr>
+    </w:p>
+    <w:p>
+      <w:pPr>
+        <w:rPr>
+          <w:rFonts w:ascii="Times New Roman" w:hAnsi="Times New Roman" w:cs="Times New Roman"/>
+        </w:rPr>
+      </w:pPr>
+    </w:p>
+    <w:p>
+      <w:pPr>
+        <w:rPr>
+          <w:rFonts w:ascii="Times New Roman" w:hAnsi="Times New Roman" w:cs="Times New Roman"/>
+        </w:rPr>
+      </w:pPr>
     </w:p>
     <w:sectPr>
       <w:headerReference w:type="default" r:id="rId17"/>
@@ -3186,7 +3223,7 @@
       <w:rPr>
         <w:noProof/>
       </w:rPr>
-      <w:t>4</w:t>
+      <w:t>3</w:t>
     </w:r>
     <w:r>
       <w:rPr>

</xml_diff>